<commit_message>
Maj PP + Spec
</commit_message>
<xml_diff>
--- a/LIVRABLE-2/Description UML + dependances ext.docx
+++ b/LIVRABLE-2/Description UML + dependances ext.docx
@@ -53,23 +53,34 @@
         <w:jc w:val="both"/>
       </w:pPr>
       <w:r>
-        <w:rPr>
-          <w:noProof/>
-        </w:rPr>
         <w:drawing>
-          <wp:inline distT="0" distB="0" distL="0" distR="0" wp14:anchorId="1B800E39" wp14:editId="0CA9F5C7">
-            <wp:extent cx="5756910" cy="2738755"/>
-            <wp:effectExtent l="0" t="0" r="0" b="4445"/>
-            <wp:docPr id="1" name="Image 1" descr="Une image contenant texte, carte&#10;&#10;Description générée automatiquement"/>
+          <wp:inline distT="0" distB="0" distL="0" distR="0" wp14:anchorId="7BF586F1" wp14:editId="20977184">
+            <wp:extent cx="5329882" cy="3062948"/>
+            <wp:effectExtent l="0" t="0" r="4445" b="0"/>
+            <wp:docPr id="9" name="Espace réservé du contenu 8" descr="Une image contenant texte, carte&#10;&#10;Description générée automatiquement">
+              <a:extLst xmlns:a="http://schemas.openxmlformats.org/drawingml/2006/main">
+                <a:ext uri="{FF2B5EF4-FFF2-40B4-BE49-F238E27FC236}">
+                  <a16:creationId xmlns:a16="http://schemas.microsoft.com/office/drawing/2014/main" id="{B1B5FFFC-09BD-B546-960A-9E7591CF9DB6}"/>
+                </a:ext>
+              </a:extLst>
+            </wp:docPr>
             <wp:cNvGraphicFramePr>
-              <a:graphicFrameLocks xmlns:a="http://schemas.openxmlformats.org/drawingml/2006/main" noChangeAspect="1"/>
+              <a:graphicFrameLocks xmlns:a="http://schemas.openxmlformats.org/drawingml/2006/main" noGrp="1" noChangeAspect="1"/>
             </wp:cNvGraphicFramePr>
             <a:graphic xmlns:a="http://schemas.openxmlformats.org/drawingml/2006/main">
               <a:graphicData uri="http://schemas.openxmlformats.org/drawingml/2006/picture">
                 <pic:pic xmlns:pic="http://schemas.openxmlformats.org/drawingml/2006/picture">
                   <pic:nvPicPr>
-                    <pic:cNvPr id="1" name=""/>
-                    <pic:cNvPicPr/>
+                    <pic:cNvPr id="9" name="Espace réservé du contenu 8">
+                      <a:extLst>
+                        <a:ext uri="{FF2B5EF4-FFF2-40B4-BE49-F238E27FC236}">
+                          <a16:creationId xmlns:a16="http://schemas.microsoft.com/office/drawing/2014/main" id="{B1B5FFFC-09BD-B546-960A-9E7591CF9DB6}"/>
+                        </a:ext>
+                      </a:extLst>
+                    </pic:cNvPr>
+                    <pic:cNvPicPr>
+                      <a:picLocks noGrp="1" noChangeAspect="1"/>
+                    </pic:cNvPicPr>
                   </pic:nvPicPr>
                   <pic:blipFill>
                     <a:blip r:embed="rId5"/>
@@ -80,7 +91,7 @@
                   <pic:spPr>
                     <a:xfrm>
                       <a:off x="0" y="0"/>
-                      <a:ext cx="5756910" cy="2738755"/>
+                      <a:ext cx="5336582" cy="3066798"/>
                     </a:xfrm>
                     <a:prstGeom prst="rect">
                       <a:avLst/>
@@ -327,18 +338,11 @@
         <w:t xml:space="preserve"> : </w:t>
       </w:r>
       <w:r>
-        <w:t>aux étapes 1, 2 et 4 sur décision du commercial.</w:t>
-      </w:r>
-    </w:p>
-    <w:p>
-      <w:pPr>
-        <w:jc w:val="both"/>
-      </w:pPr>
-    </w:p>
-    <w:p>
-      <w:pPr>
-        <w:jc w:val="both"/>
-      </w:pPr>
+        <w:t>aux étapes 1, 2 et 4 sur décision du commercial</w:t>
+      </w:r>
+      <w:r>
+        <w:t>.</w:t>
+      </w:r>
     </w:p>
     <w:p>
       <w:pPr>
@@ -353,7 +357,7 @@
           <w:b/>
           <w:bCs/>
         </w:rPr>
-        <w:t>Paiement</w:t>
+        <w:t>Création projet</w:t>
       </w:r>
     </w:p>
     <w:p>
@@ -369,15 +373,15 @@
         <w:jc w:val="both"/>
       </w:pPr>
       <w:r>
-        <w:t>Description : Le commercial accède à la partie paiement de l’application.</w:t>
-      </w:r>
-    </w:p>
-    <w:p>
-      <w:pPr>
-        <w:jc w:val="both"/>
-      </w:pPr>
-      <w:r>
-        <w:t>Précondition : Être un utilisateur authentifié et être connecté à internet.</w:t>
+        <w:t>Description : Le commercial accède à la partie création de projet de l’application.</w:t>
+      </w:r>
+    </w:p>
+    <w:p>
+      <w:pPr>
+        <w:jc w:val="both"/>
+      </w:pPr>
+      <w:r>
+        <w:t>Précondition : Être un utilisateur authentifié.</w:t>
       </w:r>
     </w:p>
     <w:p>
@@ -395,53 +399,65 @@
     </w:p>
     <w:p>
       <w:pPr>
-        <w:ind w:firstLine="708"/>
-        <w:jc w:val="both"/>
-      </w:pPr>
-      <w:r>
-        <w:t>1. Le système affiche la page de paiement</w:t>
-      </w:r>
-      <w:r>
-        <w:t>.</w:t>
-      </w:r>
-    </w:p>
-    <w:p>
-      <w:pPr>
-        <w:ind w:firstLine="708"/>
-        <w:jc w:val="both"/>
-      </w:pPr>
-      <w:r>
-        <w:t xml:space="preserve">2. </w:t>
-      </w:r>
-      <w:r>
-        <w:t>Le commercial choisi entre le paiement d’une commande et le suivis d’une commande.</w:t>
-      </w:r>
-    </w:p>
-    <w:p>
-      <w:pPr>
-        <w:ind w:firstLine="708"/>
-        <w:jc w:val="both"/>
-      </w:pPr>
-      <w:r>
-        <w:t>3. Le système traite la demande et renvoie la page en question.</w:t>
-      </w:r>
-    </w:p>
-    <w:p>
-      <w:pPr>
-        <w:ind w:firstLine="708"/>
-        <w:jc w:val="both"/>
-      </w:pPr>
-      <w:r>
-        <w:t>4. Le commercial rentre les informations de paiement du client et valide/ Le commercial choisi le suivi de commande à sélectionner.</w:t>
-      </w:r>
-    </w:p>
-    <w:p>
-      <w:pPr>
-        <w:ind w:firstLine="708"/>
-        <w:jc w:val="both"/>
-      </w:pPr>
-      <w:r>
-        <w:t>5. Le système traite la demande et envoie la commande au fournisseur / Le système affiche les informations de suivi de la commande sélectionnée.</w:t>
+        <w:jc w:val="both"/>
+      </w:pPr>
+      <w:r>
+        <w:tab/>
+        <w:t>1.Le système affiche la page de création de projet.</w:t>
+      </w:r>
+    </w:p>
+    <w:p>
+      <w:pPr>
+        <w:jc w:val="both"/>
+      </w:pPr>
+      <w:r>
+        <w:tab/>
+        <w:t>2.Le commercial choisi les différents plan pour son projet.</w:t>
+      </w:r>
+    </w:p>
+    <w:p>
+      <w:pPr>
+        <w:jc w:val="both"/>
+      </w:pPr>
+      <w:r>
+        <w:tab/>
+        <w:t>3.Le commercial choisi les différents modules pour son projet.</w:t>
+      </w:r>
+    </w:p>
+    <w:p>
+      <w:pPr>
+        <w:jc w:val="both"/>
+      </w:pPr>
+      <w:r>
+        <w:tab/>
+        <w:t>4.Une fois sa sélection fini, le commercial valide le tout.</w:t>
+      </w:r>
+    </w:p>
+    <w:p>
+      <w:pPr>
+        <w:jc w:val="both"/>
+      </w:pPr>
+      <w:r>
+        <w:tab/>
+        <w:t>5.Le système enregistre le projet.</w:t>
+      </w:r>
+    </w:p>
+    <w:p>
+      <w:pPr>
+        <w:jc w:val="both"/>
+      </w:pPr>
+      <w:r>
+        <w:tab/>
+        <w:t>6.Le système génère un devis pour le projet.</w:t>
+      </w:r>
+    </w:p>
+    <w:p>
+      <w:pPr>
+        <w:jc w:val="both"/>
+      </w:pPr>
+      <w:r>
+        <w:tab/>
+        <w:t>7.Le système génère le dossier technique du projet.</w:t>
       </w:r>
     </w:p>
     <w:p>
@@ -459,84 +475,96 @@
     </w:p>
     <w:p>
       <w:pPr>
-        <w:ind w:firstLine="708"/>
-        <w:jc w:val="both"/>
-      </w:pPr>
-      <w:r>
-        <w:t>1.a Le système ne parvient pas à afficher la page de paiement.</w:t>
-      </w:r>
-    </w:p>
-    <w:p>
-      <w:pPr>
-        <w:ind w:firstLine="708"/>
-        <w:jc w:val="both"/>
-      </w:pPr>
-      <w:r>
+        <w:jc w:val="both"/>
+      </w:pPr>
+      <w:r>
+        <w:tab/>
+        <w:t>1.a Le système ne parviens pas à afficher la page de création de projet.</w:t>
+      </w:r>
+    </w:p>
+    <w:p>
+      <w:pPr>
+        <w:jc w:val="both"/>
+      </w:pPr>
+      <w:r>
+        <w:tab/>
         <w:t>1.b Le commercial quitte l’application.</w:t>
       </w:r>
     </w:p>
     <w:p>
       <w:pPr>
-        <w:ind w:firstLine="708"/>
-        <w:jc w:val="both"/>
-      </w:pPr>
-      <w:r>
+        <w:jc w:val="both"/>
+      </w:pPr>
+      <w:r>
+        <w:tab/>
         <w:t>2.a Le commercial quitte l’application.</w:t>
       </w:r>
     </w:p>
     <w:p>
       <w:pPr>
-        <w:ind w:firstLine="708"/>
-        <w:jc w:val="both"/>
-      </w:pPr>
-      <w:r>
-        <w:t>3.a Le système ne parviens pas à traiter la demande ou à renvoyer la page en question.</w:t>
-      </w:r>
-    </w:p>
-    <w:p>
-      <w:pPr>
-        <w:ind w:firstLine="708"/>
-        <w:jc w:val="both"/>
-      </w:pPr>
-      <w:r>
-        <w:t>4.a Le commercial quitte l’application (pour les 2 scénarios)</w:t>
-      </w:r>
-    </w:p>
-    <w:p>
-      <w:pPr>
-        <w:ind w:firstLine="708"/>
-        <w:jc w:val="both"/>
-      </w:pPr>
-      <w:r>
-        <w:t xml:space="preserve">5.a Le système ne parviens pas à traiter la </w:t>
-      </w:r>
-      <w:r>
-        <w:t>demande et/ou envoyer la commande au fournisseur / Le système ne parviens pas à afficher les informations de suivi de commande.</w:t>
-      </w:r>
-    </w:p>
-    <w:p>
-      <w:pPr>
-        <w:jc w:val="both"/>
-      </w:pPr>
-    </w:p>
-    <w:p>
-      <w:pPr>
-        <w:jc w:val="both"/>
-      </w:pPr>
-      <w:r>
-        <w:t>FIN : Scénario nomina</w:t>
-      </w:r>
-      <w:r>
-        <w:t>l :</w:t>
-      </w:r>
-      <w:r>
-        <w:t xml:space="preserve"> aux étapes 1, 2 et 4</w:t>
-      </w:r>
-      <w:r>
-        <w:t xml:space="preserve"> sur décision du commercial</w:t>
-      </w:r>
-      <w:r>
-        <w:t>.</w:t>
+        <w:jc w:val="both"/>
+      </w:pPr>
+      <w:r>
+        <w:tab/>
+        <w:t>3.a Le commercial quitte l’application.</w:t>
+      </w:r>
+    </w:p>
+    <w:p>
+      <w:pPr>
+        <w:jc w:val="both"/>
+      </w:pPr>
+      <w:r>
+        <w:tab/>
+        <w:t>4.a Le système ne parviens pas à valider la sélection.</w:t>
+      </w:r>
+    </w:p>
+    <w:p>
+      <w:pPr>
+        <w:jc w:val="both"/>
+      </w:pPr>
+      <w:r>
+        <w:tab/>
+        <w:t>4.b Le commercial quitte l’application.</w:t>
+      </w:r>
+    </w:p>
+    <w:p>
+      <w:pPr>
+        <w:jc w:val="both"/>
+      </w:pPr>
+      <w:r>
+        <w:tab/>
+        <w:t>5.a Le système ne parviens pas à enregistrer le projet.</w:t>
+      </w:r>
+    </w:p>
+    <w:p>
+      <w:pPr>
+        <w:jc w:val="both"/>
+      </w:pPr>
+      <w:r>
+        <w:tab/>
+        <w:t>6.a Le système ne parviens pas à générer un devis.</w:t>
+      </w:r>
+    </w:p>
+    <w:p>
+      <w:pPr>
+        <w:jc w:val="both"/>
+      </w:pPr>
+      <w:r>
+        <w:tab/>
+        <w:t>7.a Le système ne parviens pas à générer le dossier technique.</w:t>
+      </w:r>
+    </w:p>
+    <w:p>
+      <w:pPr>
+        <w:jc w:val="both"/>
+      </w:pPr>
+    </w:p>
+    <w:p>
+      <w:pPr>
+        <w:jc w:val="both"/>
+      </w:pPr>
+      <w:r>
+        <w:t>FIN : Scénario nominal : aux étapes 1, 2, 3 et 4 sur décision du commercial.</w:t>
       </w:r>
     </w:p>
     <w:p>
@@ -683,31 +711,45 @@
       <w:pPr>
         <w:jc w:val="both"/>
       </w:pPr>
-    </w:p>
-    <w:p>
-      <w:pPr>
-        <w:jc w:val="both"/>
-      </w:pPr>
-    </w:p>
-    <w:p>
-      <w:pPr>
-        <w:jc w:val="both"/>
-      </w:pPr>
-    </w:p>
-    <w:p>
-      <w:pPr>
-        <w:jc w:val="both"/>
-      </w:pPr>
-    </w:p>
-    <w:p>
-      <w:pPr>
-        <w:jc w:val="both"/>
-      </w:pPr>
-    </w:p>
-    <w:p>
-      <w:pPr>
-        <w:jc w:val="both"/>
-      </w:pPr>
+      <w:r>
+        <w:t>Séquences alternatives :</w:t>
+      </w:r>
+    </w:p>
+    <w:p>
+      <w:pPr>
+        <w:jc w:val="both"/>
+      </w:pPr>
+      <w:r>
+        <w:tab/>
+        <w:t>1.a Le système ne parviens pas à afficher la page de consultation de projet.</w:t>
+      </w:r>
+    </w:p>
+    <w:p>
+      <w:pPr>
+        <w:jc w:val="both"/>
+      </w:pPr>
+      <w:r>
+        <w:tab/>
+        <w:t>1.b Le commercial quitte l’application.</w:t>
+      </w:r>
+    </w:p>
+    <w:p>
+      <w:pPr>
+        <w:jc w:val="both"/>
+      </w:pPr>
+      <w:r>
+        <w:tab/>
+        <w:t>2.a Le commercial quitte l’application.</w:t>
+      </w:r>
+    </w:p>
+    <w:p>
+      <w:pPr>
+        <w:jc w:val="both"/>
+      </w:pPr>
+      <w:r>
+        <w:tab/>
+        <w:t>3.a Le système ne parviens pas à interroger le serveur.</w:t>
+      </w:r>
     </w:p>
     <w:p>
       <w:pPr>
@@ -715,50 +757,6 @@
       </w:pPr>
       <w:r>
         <w:lastRenderedPageBreak/>
-        <w:t>Séquences alternatives :</w:t>
-      </w:r>
-    </w:p>
-    <w:p>
-      <w:pPr>
-        <w:jc w:val="both"/>
-      </w:pPr>
-      <w:r>
-        <w:tab/>
-        <w:t>1.a Le système ne parviens pas à afficher la page de consultation de projet.</w:t>
-      </w:r>
-    </w:p>
-    <w:p>
-      <w:pPr>
-        <w:jc w:val="both"/>
-      </w:pPr>
-      <w:r>
-        <w:tab/>
-        <w:t>1.b Le commercial quitte l’application.</w:t>
-      </w:r>
-    </w:p>
-    <w:p>
-      <w:pPr>
-        <w:jc w:val="both"/>
-      </w:pPr>
-      <w:r>
-        <w:tab/>
-        <w:t>2.a Le commercial quitte l’application.</w:t>
-      </w:r>
-    </w:p>
-    <w:p>
-      <w:pPr>
-        <w:jc w:val="both"/>
-      </w:pPr>
-      <w:r>
-        <w:tab/>
-        <w:t>3.a Le système ne parviens pas à interroger le serveur.</w:t>
-      </w:r>
-    </w:p>
-    <w:p>
-      <w:pPr>
-        <w:jc w:val="both"/>
-      </w:pPr>
-      <w:r>
         <w:tab/>
         <w:t>4.a Le système ne parviens pas à afficher le projet sélectionné</w:t>
       </w:r>
@@ -811,280 +809,6 @@
         <w:jc w:val="both"/>
       </w:pPr>
       <w:r>
-        <w:t xml:space="preserve">Nom du CU : </w:t>
-      </w:r>
-      <w:r>
-        <w:rPr>
-          <w:b/>
-          <w:bCs/>
-        </w:rPr>
-        <w:t>Création projet</w:t>
-      </w:r>
-    </w:p>
-    <w:p>
-      <w:pPr>
-        <w:jc w:val="both"/>
-      </w:pPr>
-      <w:r>
-        <w:t>Acteur impliqué : Commercial</w:t>
-      </w:r>
-    </w:p>
-    <w:p>
-      <w:pPr>
-        <w:jc w:val="both"/>
-      </w:pPr>
-      <w:r>
-        <w:t>Description : Le commercial accède à la partie création de projet de l’application.</w:t>
-      </w:r>
-    </w:p>
-    <w:p>
-      <w:pPr>
-        <w:jc w:val="both"/>
-      </w:pPr>
-      <w:r>
-        <w:t>Précondition : Être un utilisateur authentifié.</w:t>
-      </w:r>
-    </w:p>
-    <w:p>
-      <w:pPr>
-        <w:jc w:val="both"/>
-      </w:pPr>
-    </w:p>
-    <w:p>
-      <w:pPr>
-        <w:jc w:val="both"/>
-      </w:pPr>
-      <w:r>
-        <w:t>Séquences nominales :</w:t>
-      </w:r>
-    </w:p>
-    <w:p>
-      <w:pPr>
-        <w:jc w:val="both"/>
-      </w:pPr>
-      <w:r>
-        <w:tab/>
-        <w:t>1.Le système affiche la page de création de projet.</w:t>
-      </w:r>
-    </w:p>
-    <w:p>
-      <w:pPr>
-        <w:jc w:val="both"/>
-      </w:pPr>
-      <w:r>
-        <w:tab/>
-        <w:t>2.Le commercial choisi les différents plan pour son projet.</w:t>
-      </w:r>
-    </w:p>
-    <w:p>
-      <w:pPr>
-        <w:jc w:val="both"/>
-      </w:pPr>
-      <w:r>
-        <w:tab/>
-        <w:t>3.Le commercial choisi les différents modules pour son projet.</w:t>
-      </w:r>
-    </w:p>
-    <w:p>
-      <w:pPr>
-        <w:jc w:val="both"/>
-      </w:pPr>
-      <w:r>
-        <w:tab/>
-        <w:t>4.Une fois sa sélection fini, le commercial valide le tout.</w:t>
-      </w:r>
-    </w:p>
-    <w:p>
-      <w:pPr>
-        <w:jc w:val="both"/>
-      </w:pPr>
-      <w:r>
-        <w:tab/>
-        <w:t>5.Le système enregistre le projet.</w:t>
-      </w:r>
-    </w:p>
-    <w:p>
-      <w:pPr>
-        <w:jc w:val="both"/>
-      </w:pPr>
-      <w:r>
-        <w:tab/>
-        <w:t>6.Le système génère un devis pour le projet.</w:t>
-      </w:r>
-    </w:p>
-    <w:p>
-      <w:pPr>
-        <w:jc w:val="both"/>
-      </w:pPr>
-      <w:r>
-        <w:tab/>
-        <w:t>7.Le système génère le dossier technique du projet.</w:t>
-      </w:r>
-    </w:p>
-    <w:p>
-      <w:pPr>
-        <w:jc w:val="both"/>
-      </w:pPr>
-    </w:p>
-    <w:p>
-      <w:pPr>
-        <w:jc w:val="both"/>
-      </w:pPr>
-      <w:r>
-        <w:t>Séquences alternatives :</w:t>
-      </w:r>
-    </w:p>
-    <w:p>
-      <w:pPr>
-        <w:jc w:val="both"/>
-      </w:pPr>
-      <w:r>
-        <w:tab/>
-        <w:t>1.a Le système ne parviens pas à afficher la page de création de projet.</w:t>
-      </w:r>
-    </w:p>
-    <w:p>
-      <w:pPr>
-        <w:jc w:val="both"/>
-      </w:pPr>
-      <w:r>
-        <w:tab/>
-        <w:t>1.b Le commercial quitte l’application.</w:t>
-      </w:r>
-    </w:p>
-    <w:p>
-      <w:pPr>
-        <w:jc w:val="both"/>
-      </w:pPr>
-      <w:r>
-        <w:tab/>
-        <w:t>2.a Le commercial quitte l’application.</w:t>
-      </w:r>
-    </w:p>
-    <w:p>
-      <w:pPr>
-        <w:jc w:val="both"/>
-      </w:pPr>
-      <w:r>
-        <w:tab/>
-        <w:t>3.a Le commercial quitte l’application.</w:t>
-      </w:r>
-    </w:p>
-    <w:p>
-      <w:pPr>
-        <w:jc w:val="both"/>
-      </w:pPr>
-      <w:r>
-        <w:tab/>
-        <w:t>4.a Le système ne parviens pas à valider la sélection.</w:t>
-      </w:r>
-    </w:p>
-    <w:p>
-      <w:pPr>
-        <w:jc w:val="both"/>
-      </w:pPr>
-      <w:r>
-        <w:tab/>
-        <w:t>4.b Le commercial quitte l’application.</w:t>
-      </w:r>
-    </w:p>
-    <w:p>
-      <w:pPr>
-        <w:jc w:val="both"/>
-      </w:pPr>
-      <w:r>
-        <w:tab/>
-        <w:t>5.a Le système ne parviens pas à enregistrer le projet.</w:t>
-      </w:r>
-    </w:p>
-    <w:p>
-      <w:pPr>
-        <w:jc w:val="both"/>
-      </w:pPr>
-      <w:r>
-        <w:tab/>
-        <w:t>6.a Le système ne parviens pas à générer un devis.</w:t>
-      </w:r>
-    </w:p>
-    <w:p>
-      <w:pPr>
-        <w:jc w:val="both"/>
-      </w:pPr>
-      <w:r>
-        <w:tab/>
-        <w:t>7.a Le système ne parviens pas à générer le dossier technique.</w:t>
-      </w:r>
-    </w:p>
-    <w:p>
-      <w:pPr>
-        <w:jc w:val="both"/>
-      </w:pPr>
-    </w:p>
-    <w:p>
-      <w:pPr>
-        <w:jc w:val="both"/>
-      </w:pPr>
-      <w:r>
-        <w:t>FIN : Scénario nominal</w:t>
-      </w:r>
-      <w:r>
-        <w:t> :</w:t>
-      </w:r>
-      <w:r>
-        <w:t xml:space="preserve"> aux étapes 1, 2, 3 et 4 sur décision du commercial.</w:t>
-      </w:r>
-    </w:p>
-    <w:p>
-      <w:pPr>
-        <w:jc w:val="both"/>
-      </w:pPr>
-    </w:p>
-    <w:p>
-      <w:pPr>
-        <w:jc w:val="both"/>
-      </w:pPr>
-    </w:p>
-    <w:p>
-      <w:pPr>
-        <w:jc w:val="both"/>
-      </w:pPr>
-    </w:p>
-    <w:p>
-      <w:pPr>
-        <w:jc w:val="both"/>
-      </w:pPr>
-    </w:p>
-    <w:p>
-      <w:pPr>
-        <w:jc w:val="both"/>
-      </w:pPr>
-    </w:p>
-    <w:p>
-      <w:pPr>
-        <w:jc w:val="both"/>
-      </w:pPr>
-    </w:p>
-    <w:p>
-      <w:pPr>
-        <w:jc w:val="both"/>
-      </w:pPr>
-    </w:p>
-    <w:p>
-      <w:pPr>
-        <w:jc w:val="both"/>
-      </w:pPr>
-    </w:p>
-    <w:p>
-      <w:pPr>
-        <w:jc w:val="both"/>
-      </w:pPr>
-    </w:p>
-    <w:p>
-      <w:pPr>
-        <w:jc w:val="both"/>
-      </w:pPr>
-      <w:r>
-        <w:lastRenderedPageBreak/>
         <w:t xml:space="preserve">Nom du CU : </w:t>
       </w:r>
       <w:r>
@@ -1293,56 +1017,6 @@
     <w:p>
       <w:pPr>
         <w:pStyle w:val="Titre1"/>
-        <w:jc w:val="both"/>
-      </w:pPr>
-    </w:p>
-    <w:p>
-      <w:pPr>
-        <w:pStyle w:val="Titre1"/>
-        <w:jc w:val="both"/>
-      </w:pPr>
-    </w:p>
-    <w:p>
-      <w:pPr>
-        <w:pStyle w:val="Titre1"/>
-        <w:jc w:val="both"/>
-      </w:pPr>
-    </w:p>
-    <w:p>
-      <w:pPr>
-        <w:pStyle w:val="Titre1"/>
-        <w:jc w:val="both"/>
-      </w:pPr>
-    </w:p>
-    <w:p>
-      <w:pPr>
-        <w:pStyle w:val="Titre1"/>
-        <w:jc w:val="both"/>
-      </w:pPr>
-    </w:p>
-    <w:p>
-      <w:pPr>
-        <w:pStyle w:val="Titre1"/>
-        <w:jc w:val="both"/>
-      </w:pPr>
-    </w:p>
-    <w:p>
-      <w:pPr>
-        <w:pStyle w:val="Titre1"/>
-        <w:jc w:val="both"/>
-      </w:pPr>
-    </w:p>
-    <w:p>
-      <w:pPr>
-        <w:pStyle w:val="Titre1"/>
-        <w:jc w:val="both"/>
-      </w:pPr>
-    </w:p>
-    <w:p/>
-    <w:p/>
-    <w:p>
-      <w:pPr>
-        <w:pStyle w:val="Titre1"/>
       </w:pPr>
       <w:r>
         <w:lastRenderedPageBreak/>
@@ -1355,20 +1029,37 @@
         <w:jc w:val="center"/>
       </w:pPr>
       <w:r>
+        <w:rPr>
+          <w:noProof/>
+        </w:rPr>
         <w:drawing>
-          <wp:inline distT="0" distB="0" distL="0" distR="0" wp14:anchorId="518C66FE" wp14:editId="4B8F4447">
-            <wp:extent cx="4262162" cy="2612960"/>
-            <wp:effectExtent l="0" t="0" r="5080" b="3810"/>
-            <wp:docPr id="10" name="Image 10" descr="Une image contenant capture d’écran&#10;&#10;Description générée automatiquement"/>
+          <wp:inline distT="0" distB="0" distL="0" distR="0" wp14:anchorId="51164AD8" wp14:editId="087BFD68">
+            <wp:extent cx="4677799" cy="2509171"/>
+            <wp:effectExtent l="0" t="0" r="0" b="5715"/>
+            <wp:docPr id="3" name="Espace réservé du contenu 2" descr="Une image contenant carte, capture d’écran&#10;&#10;Description générée automatiquement">
+              <a:extLst xmlns:a="http://schemas.openxmlformats.org/drawingml/2006/main">
+                <a:ext uri="{FF2B5EF4-FFF2-40B4-BE49-F238E27FC236}">
+                  <a16:creationId xmlns:a16="http://schemas.microsoft.com/office/drawing/2014/main" id="{BF8A2B79-5E7E-584E-993D-B6A2DC5E9E65}"/>
+                </a:ext>
+              </a:extLst>
+            </wp:docPr>
             <wp:cNvGraphicFramePr>
-              <a:graphicFrameLocks xmlns:a="http://schemas.openxmlformats.org/drawingml/2006/main" noChangeAspect="1"/>
+              <a:graphicFrameLocks xmlns:a="http://schemas.openxmlformats.org/drawingml/2006/main" noGrp="1" noChangeAspect="1"/>
             </wp:cNvGraphicFramePr>
             <a:graphic xmlns:a="http://schemas.openxmlformats.org/drawingml/2006/main">
               <a:graphicData uri="http://schemas.openxmlformats.org/drawingml/2006/picture">
                 <pic:pic xmlns:pic="http://schemas.openxmlformats.org/drawingml/2006/picture">
                   <pic:nvPicPr>
-                    <pic:cNvPr id="1" name=""/>
-                    <pic:cNvPicPr/>
+                    <pic:cNvPr id="3" name="Espace réservé du contenu 2">
+                      <a:extLst>
+                        <a:ext uri="{FF2B5EF4-FFF2-40B4-BE49-F238E27FC236}">
+                          <a16:creationId xmlns:a16="http://schemas.microsoft.com/office/drawing/2014/main" id="{BF8A2B79-5E7E-584E-993D-B6A2DC5E9E65}"/>
+                        </a:ext>
+                      </a:extLst>
+                    </pic:cNvPr>
+                    <pic:cNvPicPr>
+                      <a:picLocks noGrp="1" noChangeAspect="1"/>
+                    </pic:cNvPicPr>
                   </pic:nvPicPr>
                   <pic:blipFill>
                     <a:blip r:embed="rId6"/>
@@ -1379,7 +1070,7 @@
                   <pic:spPr>
                     <a:xfrm>
                       <a:off x="0" y="0"/>
-                      <a:ext cx="4272760" cy="2619457"/>
+                      <a:ext cx="4712684" cy="2527883"/>
                     </a:xfrm>
                     <a:prstGeom prst="rect">
                       <a:avLst/>
@@ -1395,16 +1086,20 @@
     <w:p/>
     <w:p>
       <w:r>
-        <w:t>Au lancement de l’application, l’utilisateur pro est invité à s’identifier. Une fois cela fait, les informations d’identification sont envoyés au serveur qui vérifie la concordance de la saisie avec la liste utilisateurs qu’il possède.</w:t>
+        <w:t xml:space="preserve">Au lancement de l’application, l’utilisateur pro est invité à s’identifier. Une fois cela fait, les informations d’identification sont envoyés au serveur qui vérifie la </w:t>
+      </w:r>
+      <w:r>
+        <w:t>cohérence</w:t>
+      </w:r>
+      <w:r>
+        <w:t xml:space="preserve"> de la saisie avec la liste utilisateurs qu’il possède.</w:t>
       </w:r>
       <w:r>
         <w:t xml:space="preserve"> Si les informations saisis par l’utilisateur pro sont correctes alors, il est envoyé vers la page d’accueil sinon un message d’erreur apparaît et l’utilisateur est invité à </w:t>
       </w:r>
-      <w:proofErr w:type="spellStart"/>
-      <w:r>
-        <w:t>resaisir</w:t>
-      </w:r>
-      <w:proofErr w:type="spellEnd"/>
+      <w:r>
+        <w:t>saisir de nouveau</w:t>
+      </w:r>
       <w:r>
         <w:t xml:space="preserve"> ses identifiants. </w:t>
       </w:r>
@@ -1416,7 +1111,10 @@
         <w:jc w:val="both"/>
       </w:pPr>
       <w:r>
-        <w:t>Diagramme de séquence : Création Projet</w:t>
+        <w:t xml:space="preserve">Diagramme de séquence : Création </w:t>
+      </w:r>
+      <w:r>
+        <w:t>Plan</w:t>
       </w:r>
     </w:p>
     <w:p>
@@ -1430,19 +1128,33 @@
       </w:pPr>
       <w:r>
         <w:drawing>
-          <wp:inline distT="0" distB="0" distL="0" distR="0" wp14:anchorId="4F895381" wp14:editId="698755F1">
-            <wp:extent cx="5055649" cy="2683966"/>
-            <wp:effectExtent l="0" t="0" r="0" b="0"/>
-            <wp:docPr id="6" name="Image 6" descr="Une image contenant capture d’écran&#10;&#10;Description générée automatiquement"/>
+          <wp:inline distT="0" distB="0" distL="0" distR="0" wp14:anchorId="24900AD3" wp14:editId="128EF39E">
+            <wp:extent cx="4122724" cy="2750757"/>
+            <wp:effectExtent l="0" t="0" r="5080" b="5715"/>
+            <wp:docPr id="7" name="Espace réservé du contenu 6" descr="Une image contenant capture d’écran&#10;&#10;Description générée automatiquement">
+              <a:extLst xmlns:a="http://schemas.openxmlformats.org/drawingml/2006/main">
+                <a:ext uri="{FF2B5EF4-FFF2-40B4-BE49-F238E27FC236}">
+                  <a16:creationId xmlns:a16="http://schemas.microsoft.com/office/drawing/2014/main" id="{725AB25C-84DE-2E4A-95C4-FB5502EAD9CF}"/>
+                </a:ext>
+              </a:extLst>
+            </wp:docPr>
             <wp:cNvGraphicFramePr>
-              <a:graphicFrameLocks xmlns:a="http://schemas.openxmlformats.org/drawingml/2006/main" noChangeAspect="1"/>
+              <a:graphicFrameLocks xmlns:a="http://schemas.openxmlformats.org/drawingml/2006/main" noGrp="1" noChangeAspect="1"/>
             </wp:cNvGraphicFramePr>
             <a:graphic xmlns:a="http://schemas.openxmlformats.org/drawingml/2006/main">
               <a:graphicData uri="http://schemas.openxmlformats.org/drawingml/2006/picture">
                 <pic:pic xmlns:pic="http://schemas.openxmlformats.org/drawingml/2006/picture">
                   <pic:nvPicPr>
-                    <pic:cNvPr id="1" name=""/>
-                    <pic:cNvPicPr/>
+                    <pic:cNvPr id="7" name="Espace réservé du contenu 6">
+                      <a:extLst>
+                        <a:ext uri="{FF2B5EF4-FFF2-40B4-BE49-F238E27FC236}">
+                          <a16:creationId xmlns:a16="http://schemas.microsoft.com/office/drawing/2014/main" id="{725AB25C-84DE-2E4A-95C4-FB5502EAD9CF}"/>
+                        </a:ext>
+                      </a:extLst>
+                    </pic:cNvPr>
+                    <pic:cNvPicPr>
+                      <a:picLocks noGrp="1" noChangeAspect="1"/>
+                    </pic:cNvPicPr>
                   </pic:nvPicPr>
                   <pic:blipFill>
                     <a:blip r:embed="rId7"/>
@@ -1453,7 +1165,7 @@
                   <pic:spPr>
                     <a:xfrm>
                       <a:off x="0" y="0"/>
-                      <a:ext cx="5230459" cy="2776770"/>
+                      <a:ext cx="4223827" cy="2818215"/>
                     </a:xfrm>
                     <a:prstGeom prst="rect">
                       <a:avLst/>
@@ -1488,7 +1200,43 @@
         <w:t xml:space="preserve"> l’utilisateur choisira</w:t>
       </w:r>
       <w:r>
-        <w:t xml:space="preserve"> donc un modèle de maison modulaire pour commencer. Enfin, il décidera des différents modules à sélectionner, ces derniers étant composés de plan aussi sélectionnable. Puis l’utilisateur n’a plus qu’à valider son choix, un dossier technique et un devis sont alors généré et le devis est affiché.</w:t>
+        <w:t xml:space="preserve"> donc un </w:t>
+      </w:r>
+      <w:r>
+        <w:t>plan à configurer.</w:t>
+      </w:r>
+      <w:r>
+        <w:t xml:space="preserve"> </w:t>
+      </w:r>
+      <w:r>
+        <w:t>Puis</w:t>
+      </w:r>
+      <w:r>
+        <w:t xml:space="preserve">, il décidera des différents modules à sélectionner, </w:t>
+      </w:r>
+      <w:r>
+        <w:t>il doit au minimum en sélection un et peut en sélectionner autant qu’il le souhaite</w:t>
+      </w:r>
+      <w:r>
+        <w:t xml:space="preserve">. </w:t>
+      </w:r>
+      <w:r>
+        <w:t>Enfin,</w:t>
+      </w:r>
+      <w:r>
+        <w:t xml:space="preserve"> l’utilisateur n’a plus qu’à valider son choix, un dossier technique e</w:t>
+      </w:r>
+      <w:r>
+        <w:t xml:space="preserve">st </w:t>
+      </w:r>
+      <w:r>
+        <w:t xml:space="preserve">alors généré </w:t>
+      </w:r>
+      <w:r>
+        <w:t>ainsi qu’un devis de façon optionnel si l’utilisateur le souhaite</w:t>
+      </w:r>
+      <w:r>
+        <w:t>.</w:t>
       </w:r>
     </w:p>
     <w:p>
@@ -1498,7 +1246,10 @@
       </w:pPr>
       <w:r>
         <w:lastRenderedPageBreak/>
-        <w:t>Diagramme de séquence : Modification projet</w:t>
+        <w:t xml:space="preserve">Diagramme de séquence : Modification </w:t>
+      </w:r>
+      <w:r>
+        <w:t>plan</w:t>
       </w:r>
     </w:p>
     <w:p>
@@ -1512,19 +1263,33 @@
       </w:pPr>
       <w:r>
         <w:drawing>
-          <wp:inline distT="0" distB="0" distL="0" distR="0" wp14:anchorId="40AE772E" wp14:editId="5E65431A">
-            <wp:extent cx="5756910" cy="1979930"/>
-            <wp:effectExtent l="0" t="0" r="0" b="1270"/>
-            <wp:docPr id="5" name="Image 5" descr="Une image contenant capture d’écran&#10;&#10;Description générée automatiquement"/>
+          <wp:inline distT="0" distB="0" distL="0" distR="0" wp14:anchorId="036D37C1" wp14:editId="3FD6E876">
+            <wp:extent cx="5756910" cy="3029585"/>
+            <wp:effectExtent l="0" t="0" r="0" b="5715"/>
+            <wp:docPr id="5" name="Espace réservé du contenu 4" descr="Une image contenant capture d’écran&#10;&#10;Description générée automatiquement">
+              <a:extLst xmlns:a="http://schemas.openxmlformats.org/drawingml/2006/main">
+                <a:ext uri="{FF2B5EF4-FFF2-40B4-BE49-F238E27FC236}">
+                  <a16:creationId xmlns:a16="http://schemas.microsoft.com/office/drawing/2014/main" id="{D60625A3-2DD2-F641-A400-A3753A24A36D}"/>
+                </a:ext>
+              </a:extLst>
+            </wp:docPr>
             <wp:cNvGraphicFramePr>
-              <a:graphicFrameLocks xmlns:a="http://schemas.openxmlformats.org/drawingml/2006/main" noChangeAspect="1"/>
+              <a:graphicFrameLocks xmlns:a="http://schemas.openxmlformats.org/drawingml/2006/main" noGrp="1" noChangeAspect="1"/>
             </wp:cNvGraphicFramePr>
             <a:graphic xmlns:a="http://schemas.openxmlformats.org/drawingml/2006/main">
               <a:graphicData uri="http://schemas.openxmlformats.org/drawingml/2006/picture">
                 <pic:pic xmlns:pic="http://schemas.openxmlformats.org/drawingml/2006/picture">
                   <pic:nvPicPr>
-                    <pic:cNvPr id="1" name=""/>
-                    <pic:cNvPicPr/>
+                    <pic:cNvPr id="5" name="Espace réservé du contenu 4">
+                      <a:extLst>
+                        <a:ext uri="{FF2B5EF4-FFF2-40B4-BE49-F238E27FC236}">
+                          <a16:creationId xmlns:a16="http://schemas.microsoft.com/office/drawing/2014/main" id="{D60625A3-2DD2-F641-A400-A3753A24A36D}"/>
+                        </a:ext>
+                      </a:extLst>
+                    </pic:cNvPr>
+                    <pic:cNvPicPr>
+                      <a:picLocks noGrp="1" noChangeAspect="1"/>
+                    </pic:cNvPicPr>
                   </pic:nvPicPr>
                   <pic:blipFill>
                     <a:blip r:embed="rId8"/>
@@ -1535,7 +1300,7 @@
                   <pic:spPr>
                     <a:xfrm>
                       <a:off x="0" y="0"/>
-                      <a:ext cx="5756910" cy="1979930"/>
+                      <a:ext cx="5756910" cy="3029585"/>
                     </a:xfrm>
                     <a:prstGeom prst="rect">
                       <a:avLst/>
@@ -1557,9 +1322,8 @@
       <w:pPr>
         <w:jc w:val="both"/>
       </w:pPr>
-      <w:bookmarkStart w:id="0" w:name="_GoBack"/>
-      <w:r>
-        <w:t>L’utilisateur pro accès à la page de modification des projets et choisi un projet. Suite à quoi</w:t>
+      <w:r>
+        <w:t>L’utilisateur pro accès à la page des projets et choisi un projet. Suite à quoi</w:t>
       </w:r>
       <w:r>
         <w:t>,</w:t>
@@ -1568,18 +1332,62 @@
         <w:t xml:space="preserve"> il peut apporter des modifications sur les différents plan (et donc modules)</w:t>
       </w:r>
       <w:r>
-        <w:t xml:space="preserve"> puis, après avoir valider ses choix, l’application générera un nouveau devis et un nouveau dossier technique.</w:t>
-      </w:r>
-    </w:p>
-    <w:p>
-      <w:pPr>
-        <w:jc w:val="both"/>
-      </w:pPr>
-      <w:r>
-        <w:t>Bien sûr, l’utilisateur peut choisir de simplement supprimer le projet entrainant la suppression du devis et du dossier technique lié à ce dernier.</w:t>
-      </w:r>
-    </w:p>
-    <w:bookmarkEnd w:id="0"/>
+        <w:t xml:space="preserve"> puis, après avoir </w:t>
+      </w:r>
+      <w:r>
+        <w:t xml:space="preserve">effectué ses modifications et </w:t>
+      </w:r>
+      <w:r>
+        <w:t>valider ses choix,</w:t>
+      </w:r>
+      <w:r>
+        <w:t xml:space="preserve"> une demande d’enregistrement est envoyé </w:t>
+      </w:r>
+      <w:r>
+        <w:t>à</w:t>
+      </w:r>
+      <w:r>
+        <w:t xml:space="preserve"> la BDD</w:t>
+      </w:r>
+      <w:r>
+        <w:t xml:space="preserve"> qui à son tours renvoi une confirmation d’enregistrement.</w:t>
+      </w:r>
+      <w:r>
+        <w:t xml:space="preserve"> </w:t>
+      </w:r>
+      <w:r>
+        <w:t xml:space="preserve">Une fois cette confirmation reçu par </w:t>
+      </w:r>
+      <w:r>
+        <w:t>l’application</w:t>
+      </w:r>
+      <w:r>
+        <w:t>,</w:t>
+      </w:r>
+      <w:r>
+        <w:t xml:space="preserve"> un nouveau devis et un nouveau dossier technique</w:t>
+      </w:r>
+      <w:r>
+        <w:t xml:space="preserve"> sont générés</w:t>
+      </w:r>
+      <w:r>
+        <w:t>.</w:t>
+      </w:r>
+    </w:p>
+    <w:p>
+      <w:pPr>
+        <w:jc w:val="both"/>
+      </w:pPr>
+      <w:r>
+        <w:t xml:space="preserve">Bien sûr, l’utilisateur peut choisir de simplement supprimer le projet entrainant la suppression </w:t>
+      </w:r>
+      <w:r>
+        <w:t xml:space="preserve">du ou des plans, </w:t>
+      </w:r>
+      <w:r>
+        <w:t>du devis et du dossier technique lié à ce dernier.</w:t>
+      </w:r>
+    </w:p>
     <w:p>
       <w:pPr>
         <w:jc w:val="both"/>
@@ -1589,27 +1397,82 @@
       <w:pPr>
         <w:pStyle w:val="Titre1"/>
       </w:pPr>
-      <w:r>
-        <w:t>Diagramme de séquence : Consultation projet</w:t>
-      </w:r>
+    </w:p>
+    <w:p>
+      <w:pPr>
+        <w:pStyle w:val="Titre1"/>
+      </w:pPr>
+    </w:p>
+    <w:p>
+      <w:pPr>
+        <w:pStyle w:val="Titre1"/>
+      </w:pPr>
+    </w:p>
+    <w:p>
+      <w:pPr>
+        <w:pStyle w:val="Titre1"/>
+      </w:pPr>
+    </w:p>
+    <w:p>
+      <w:pPr>
+        <w:pStyle w:val="Titre1"/>
+      </w:pPr>
+    </w:p>
+    <w:p>
+      <w:pPr>
+        <w:pStyle w:val="Titre1"/>
+      </w:pPr>
+    </w:p>
+    <w:p>
+      <w:pPr>
+        <w:pStyle w:val="Titre1"/>
+      </w:pPr>
     </w:p>
     <w:p/>
+    <w:p/>
+    <w:p>
+      <w:pPr>
+        <w:pStyle w:val="Titre1"/>
+      </w:pPr>
+      <w:r>
+        <w:lastRenderedPageBreak/>
+        <w:t xml:space="preserve">Diagramme de séquence : Consultation </w:t>
+      </w:r>
+      <w:r>
+        <w:t>plan</w:t>
+      </w:r>
+    </w:p>
+    <w:p/>
     <w:p>
       <w:r>
         <w:drawing>
-          <wp:inline distT="0" distB="0" distL="0" distR="0" wp14:anchorId="02E46D50" wp14:editId="00ACFFC3">
-            <wp:extent cx="5756910" cy="3053715"/>
-            <wp:effectExtent l="0" t="0" r="0" b="0"/>
-            <wp:docPr id="8" name="Image 8" descr="Une image contenant capture d’écran&#10;&#10;Description générée automatiquement"/>
+          <wp:inline distT="0" distB="0" distL="0" distR="0" wp14:anchorId="56324993" wp14:editId="1CD9102A">
+            <wp:extent cx="5756910" cy="3094355"/>
+            <wp:effectExtent l="0" t="0" r="0" b="4445"/>
+            <wp:docPr id="2" name="Espace réservé du contenu 6" descr="Une image contenant capture d’écran&#10;&#10;Description générée automatiquement">
+              <a:extLst xmlns:a="http://schemas.openxmlformats.org/drawingml/2006/main">
+                <a:ext uri="{FF2B5EF4-FFF2-40B4-BE49-F238E27FC236}">
+                  <a16:creationId xmlns:a16="http://schemas.microsoft.com/office/drawing/2014/main" id="{DE027DC0-D5F7-2D43-B18D-4EE465198F8F}"/>
+                </a:ext>
+              </a:extLst>
+            </wp:docPr>
             <wp:cNvGraphicFramePr>
-              <a:graphicFrameLocks xmlns:a="http://schemas.openxmlformats.org/drawingml/2006/main" noChangeAspect="1"/>
+              <a:graphicFrameLocks xmlns:a="http://schemas.openxmlformats.org/drawingml/2006/main" noGrp="1" noChangeAspect="1"/>
             </wp:cNvGraphicFramePr>
             <a:graphic xmlns:a="http://schemas.openxmlformats.org/drawingml/2006/main">
               <a:graphicData uri="http://schemas.openxmlformats.org/drawingml/2006/picture">
                 <pic:pic xmlns:pic="http://schemas.openxmlformats.org/drawingml/2006/picture">
                   <pic:nvPicPr>
-                    <pic:cNvPr id="1" name=""/>
-                    <pic:cNvPicPr/>
+                    <pic:cNvPr id="7" name="Espace réservé du contenu 6">
+                      <a:extLst>
+                        <a:ext uri="{FF2B5EF4-FFF2-40B4-BE49-F238E27FC236}">
+                          <a16:creationId xmlns:a16="http://schemas.microsoft.com/office/drawing/2014/main" id="{DE027DC0-D5F7-2D43-B18D-4EE465198F8F}"/>
+                        </a:ext>
+                      </a:extLst>
+                    </pic:cNvPr>
+                    <pic:cNvPicPr>
+                      <a:picLocks noGrp="1" noChangeAspect="1"/>
+                    </pic:cNvPicPr>
                   </pic:nvPicPr>
                   <pic:blipFill>
                     <a:blip r:embed="rId9"/>
@@ -1620,7 +1483,7 @@
                   <pic:spPr>
                     <a:xfrm>
                       <a:off x="0" y="0"/>
-                      <a:ext cx="5756910" cy="3053715"/>
+                      <a:ext cx="5756910" cy="3094355"/>
                     </a:xfrm>
                     <a:prstGeom prst="rect">
                       <a:avLst/>
@@ -1639,19 +1502,15 @@
         <w:jc w:val="both"/>
       </w:pPr>
       <w:r>
-        <w:t xml:space="preserve">Sur ce diagramme, on peut voir que l’utilisateur, actuellement sur la page </w:t>
-      </w:r>
-      <w:r>
-        <w:t>de consultation de projet</w:t>
-      </w:r>
-      <w:r>
-        <w:t xml:space="preserve"> doit sélectionner </w:t>
-      </w:r>
-      <w:r>
-        <w:t xml:space="preserve">un projet puis </w:t>
-      </w:r>
-      <w:r>
-        <w:t>ce qu’il veut consulter. Que ce soit pour consulter les plans du projet, le devis ou le dossier technique</w:t>
+        <w:t>Sur ce diagramme, on peut voir que l’utilisateur</w:t>
+      </w:r>
+      <w:r>
+        <w:t xml:space="preserve"> choisi un plan afin d’arriver sur la page des consultations. Suite à quoi il sera invité à choisir une des pages de consultations à savoir : consultations plan ; consultation devis ou consultation dossier technique. </w:t>
+      </w:r>
+      <w:bookmarkStart w:id="0" w:name="_GoBack"/>
+      <w:bookmarkEnd w:id="0"/>
+      <w:r>
+        <w:t>Que ce soit pour consulter les plans du projet, le devis ou le dossier technique</w:t>
       </w:r>
       <w:r>
         <w:t>, une demande est envoyer au serveur pour récupérer la page en question. Le serveur renvoi donc la page en question, cette dernière étant directement affichée.</w:t>
@@ -1664,7 +1523,6 @@
         <w:pStyle w:val="Titre1"/>
       </w:pPr>
       <w:r>
-        <w:lastRenderedPageBreak/>
         <w:t>Dépendances externes</w:t>
       </w:r>
     </w:p>
@@ -2544,7 +2402,6 @@
   <w:style w:type="character" w:default="1" w:styleId="Policepardfaut">
     <w:name w:val="Default Paragraph Font"/>
     <w:uiPriority w:val="1"/>
-    <w:semiHidden/>
     <w:unhideWhenUsed/>
   </w:style>
   <w:style w:type="table" w:default="1" w:styleId="TableauNormal">

</xml_diff>